<commit_message>
added sertificates and edit resume
</commit_message>
<xml_diff>
--- a/docs/QA_Engineer_MironovED.docx
+++ b/docs/QA_Engineer_MironovED.docx
@@ -1,6 +1,6 @@
 
 <file path=word/document.xml><?xml version="1.0" encoding="utf-8"?>
-<w:document xmlns:wpc="http://schemas.microsoft.com/office/word/2010/wordprocessingCanvas" xmlns:cx="http://schemas.microsoft.com/office/drawing/2014/chartex" xmlns:cx1="http://schemas.microsoft.com/office/drawing/2015/9/8/chartex" xmlns:cx2="http://schemas.microsoft.com/office/drawing/2015/10/21/chartex" xmlns:cx3="http://schemas.microsoft.com/office/drawing/2016/5/9/chartex" xmlns:cx4="http://schemas.microsoft.com/office/drawing/2016/5/10/chartex" xmlns:cx5="http://schemas.microsoft.com/office/drawing/2016/5/11/chartex" xmlns:cx6="http://schemas.microsoft.com/office/drawing/2016/5/12/chartex" xmlns:cx7="http://schemas.microsoft.com/office/drawing/2016/5/13/chartex" xmlns:cx8="http://schemas.microsoft.com/office/drawing/2016/5/14/chartex" xmlns:mc="http://schemas.openxmlformats.org/markup-compatibility/2006" xmlns:aink="http://schemas.microsoft.com/office/drawing/2016/ink" xmlns:am3d="http://schemas.microsoft.com/office/drawing/2017/model3d" xmlns:o="urn:schemas-microsoft-com:office:office" xmlns:oel="http://schemas.microsoft.com/office/2019/extlst" xmlns:r="http://schemas.openxmlformats.org/officeDocument/2006/relationships" xmlns:m="http://schemas.openxmlformats.org/officeDocument/2006/math" xmlns:v="urn:schemas-microsoft-com:vml" xmlns:wp14="http://schemas.microsoft.com/office/word/2010/wordprocessingDrawing" xmlns:wp="http://schemas.openxmlformats.org/drawingml/2006/wordprocessingDrawing" xmlns:w10="urn:schemas-microsoft-com:office:word" xmlns:w="http://schemas.openxmlformats.org/wordprocessingml/2006/main" xmlns:w14="http://schemas.microsoft.com/office/word/2010/wordml" xmlns:w15="http://schemas.microsoft.com/office/word/2012/wordml" xmlns:w16cex="http://schemas.microsoft.com/office/word/2018/wordml/cex" xmlns:w16cid="http://schemas.microsoft.com/office/word/2016/wordml/cid" xmlns:w16="http://schemas.microsoft.com/office/word/2018/wordml" xmlns:w16sdtdh="http://schemas.microsoft.com/office/word/2020/wordml/sdtdatahash" xmlns:w16se="http://schemas.microsoft.com/office/word/2015/wordml/symex" xmlns:wpg="http://schemas.microsoft.com/office/word/2010/wordprocessingGroup" xmlns:wpi="http://schemas.microsoft.com/office/word/2010/wordprocessingInk" xmlns:wne="http://schemas.microsoft.com/office/word/2006/wordml" xmlns:wps="http://schemas.microsoft.com/office/word/2010/wordprocessingShape" mc:Ignorable="w14 w15 w16se w16cid w16 w16cex w16sdtdh wp14">
+<w:document xmlns:wpc="http://schemas.microsoft.com/office/word/2010/wordprocessingCanvas" xmlns:cx="http://schemas.microsoft.com/office/drawing/2014/chartex" xmlns:cx1="http://schemas.microsoft.com/office/drawing/2015/9/8/chartex" xmlns:cx2="http://schemas.microsoft.com/office/drawing/2015/10/21/chartex" xmlns:cx3="http://schemas.microsoft.com/office/drawing/2016/5/9/chartex" xmlns:cx4="http://schemas.microsoft.com/office/drawing/2016/5/10/chartex" xmlns:cx5="http://schemas.microsoft.com/office/drawing/2016/5/11/chartex" xmlns:cx6="http://schemas.microsoft.com/office/drawing/2016/5/12/chartex" xmlns:cx7="http://schemas.microsoft.com/office/drawing/2016/5/13/chartex" xmlns:cx8="http://schemas.microsoft.com/office/drawing/2016/5/14/chartex" xmlns:mc="http://schemas.openxmlformats.org/markup-compatibility/2006" xmlns:aink="http://schemas.microsoft.com/office/drawing/2016/ink" xmlns:am3d="http://schemas.microsoft.com/office/drawing/2017/model3d" xmlns:o="urn:schemas-microsoft-com:office:office" xmlns:r="http://schemas.openxmlformats.org/officeDocument/2006/relationships" xmlns:m="http://schemas.openxmlformats.org/officeDocument/2006/math" xmlns:v="urn:schemas-microsoft-com:vml" xmlns:wp14="http://schemas.microsoft.com/office/word/2010/wordprocessingDrawing" xmlns:wp="http://schemas.openxmlformats.org/drawingml/2006/wordprocessingDrawing" xmlns:w10="urn:schemas-microsoft-com:office:word" xmlns:w="http://schemas.openxmlformats.org/wordprocessingml/2006/main" xmlns:w14="http://schemas.microsoft.com/office/word/2010/wordml" xmlns:w15="http://schemas.microsoft.com/office/word/2012/wordml" xmlns:w16cex="http://schemas.microsoft.com/office/word/2018/wordml/cex" xmlns:w16cid="http://schemas.microsoft.com/office/word/2016/wordml/cid" xmlns:w16="http://schemas.microsoft.com/office/word/2018/wordml" xmlns:w16sdtdh="http://schemas.microsoft.com/office/word/2020/wordml/sdtdatahash" xmlns:w16se="http://schemas.microsoft.com/office/word/2015/wordml/symex" xmlns:wpg="http://schemas.microsoft.com/office/word/2010/wordprocessingGroup" xmlns:wpi="http://schemas.microsoft.com/office/word/2010/wordprocessingInk" xmlns:wne="http://schemas.microsoft.com/office/word/2006/wordml" xmlns:wps="http://schemas.microsoft.com/office/word/2010/wordprocessingShape" mc:Ignorable="w14 w15 w16se w16cid w16 w16cex w16sdtdh wp14">
   <w:body>
     <w:p>
       <w:pPr>
@@ -563,6 +563,20 @@
         </w:rPr>
         <w:t>Java</w:t>
       </w:r>
+      <w:r>
+        <w:rPr>
+          <w:rFonts w:ascii="Proxima Nova" w:eastAsia="Proxima Nova" w:hAnsi="Proxima Nova" w:cs="Proxima Nova"/>
+          <w:lang w:val="ru-RU"/>
+        </w:rPr>
+        <w:t xml:space="preserve">, </w:t>
+      </w:r>
+      <w:r>
+        <w:rPr>
+          <w:rFonts w:ascii="Proxima Nova" w:eastAsia="Proxima Nova" w:hAnsi="Proxima Nova" w:cs="Proxima Nova"/>
+          <w:lang w:val="en-US"/>
+        </w:rPr>
+        <w:t>JavaScript</w:t>
+      </w:r>
     </w:p>
     <w:p>
       <w:pPr>
@@ -643,6 +657,36 @@
         </w:rPr>
         <w:t>тестирования</w:t>
       </w:r>
+      <w:r>
+        <w:rPr>
+          <w:rFonts w:ascii="Proxima Nova" w:eastAsia="Proxima Nova" w:hAnsi="Proxima Nova" w:cs="Proxima Nova"/>
+          <w:lang w:val="ru-RU"/>
+        </w:rPr>
+        <w:t xml:space="preserve">, </w:t>
+      </w:r>
+      <w:proofErr w:type="spellStart"/>
+      <w:r>
+        <w:rPr>
+          <w:rFonts w:ascii="Proxima Nova" w:eastAsia="Proxima Nova" w:hAnsi="Proxima Nova" w:cs="Proxima Nova"/>
+          <w:lang w:val="ru-RU"/>
+        </w:rPr>
+        <w:t>тестирвоание</w:t>
+      </w:r>
+      <w:proofErr w:type="spellEnd"/>
+      <w:r>
+        <w:rPr>
+          <w:rFonts w:ascii="Proxima Nova" w:eastAsia="Proxima Nova" w:hAnsi="Proxima Nova" w:cs="Proxima Nova"/>
+          <w:lang w:val="ru-RU"/>
+        </w:rPr>
+        <w:t xml:space="preserve"> </w:t>
+      </w:r>
+      <w:r>
+        <w:rPr>
+          <w:rFonts w:ascii="Proxima Nova" w:eastAsia="Proxima Nova" w:hAnsi="Proxima Nova" w:cs="Proxima Nova"/>
+          <w:lang w:val="en-US"/>
+        </w:rPr>
+        <w:t>API</w:t>
+      </w:r>
     </w:p>
     <w:p>
       <w:pPr>
@@ -776,9 +820,44 @@
       <w:r>
         <w:rPr>
           <w:rFonts w:ascii="Proxima Nova" w:eastAsia="Proxima Nova" w:hAnsi="Proxima Nova" w:cs="Proxima Nova"/>
-          <w:lang w:val="en-US"/>
-        </w:rPr>
-        <w:t xml:space="preserve"> MacOS</w:t>
+          <w:lang w:val="ru-RU"/>
+        </w:rPr>
+        <w:t xml:space="preserve"> </w:t>
+      </w:r>
+      <w:r>
+        <w:rPr>
+          <w:rFonts w:ascii="Proxima Nova" w:eastAsia="Proxima Nova" w:hAnsi="Proxima Nova" w:cs="Proxima Nova"/>
+          <w:lang w:val="en-US"/>
+        </w:rPr>
+        <w:t>MacOS</w:t>
+      </w:r>
+      <w:r>
+        <w:rPr>
+          <w:rFonts w:ascii="Proxima Nova" w:eastAsia="Proxima Nova" w:hAnsi="Proxima Nova" w:cs="Proxima Nova"/>
+          <w:lang w:val="ru-RU"/>
+        </w:rPr>
+        <w:t xml:space="preserve">, </w:t>
+      </w:r>
+      <w:r>
+        <w:rPr>
+          <w:rFonts w:ascii="Proxima Nova" w:eastAsia="Proxima Nova" w:hAnsi="Proxima Nova" w:cs="Proxima Nova"/>
+          <w:lang w:val="en-US"/>
+        </w:rPr>
+        <w:t>Windows</w:t>
+      </w:r>
+      <w:r>
+        <w:rPr>
+          <w:rFonts w:ascii="Proxima Nova" w:eastAsia="Proxima Nova" w:hAnsi="Proxima Nova" w:cs="Proxima Nova"/>
+          <w:lang w:val="ru-RU"/>
+        </w:rPr>
+        <w:t xml:space="preserve">, </w:t>
+      </w:r>
+      <w:r>
+        <w:rPr>
+          <w:rFonts w:ascii="Proxima Nova" w:eastAsia="Proxima Nova" w:hAnsi="Proxima Nova" w:cs="Proxima Nova"/>
+          <w:lang w:val="en-US"/>
+        </w:rPr>
+        <w:t>Linux</w:t>
       </w:r>
     </w:p>
     <w:p>
@@ -836,7 +915,30 @@
           <w:rFonts w:ascii="Proxima Nova" w:eastAsia="Proxima Nova" w:hAnsi="Proxima Nova" w:cs="Proxima Nova"/>
           <w:lang w:val="en-US"/>
         </w:rPr>
-        <w:t xml:space="preserve"> Allure, Junit, Selenide, Faker, Lombok, </w:t>
+        <w:t xml:space="preserve"> </w:t>
+      </w:r>
+      <w:proofErr w:type="spellStart"/>
+      <w:r>
+        <w:rPr>
+          <w:rFonts w:ascii="Proxima Nova" w:eastAsia="Proxima Nova" w:hAnsi="Proxima Nova" w:cs="Proxima Nova"/>
+          <w:lang w:val="en-US"/>
+        </w:rPr>
+        <w:t>Sypress</w:t>
+      </w:r>
+      <w:proofErr w:type="spellEnd"/>
+      <w:r>
+        <w:rPr>
+          <w:rFonts w:ascii="Proxima Nova" w:eastAsia="Proxima Nova" w:hAnsi="Proxima Nova" w:cs="Proxima Nova"/>
+          <w:lang w:val="en-US"/>
+        </w:rPr>
+        <w:t xml:space="preserve">, </w:t>
+      </w:r>
+      <w:r>
+        <w:rPr>
+          <w:rFonts w:ascii="Proxima Nova" w:eastAsia="Proxima Nova" w:hAnsi="Proxima Nova" w:cs="Proxima Nova"/>
+          <w:lang w:val="en-US"/>
+        </w:rPr>
+        <w:t xml:space="preserve">Allure, Junit, Selenide, Faker, Lombok, </w:t>
       </w:r>
     </w:p>
     <w:p>
@@ -947,6 +1049,49 @@
         </w:rPr>
         <w:t>Docker Compose, Gradle/Maven, Postman, Jira</w:t>
       </w:r>
+      <w:r>
+        <w:rPr>
+          <w:rFonts w:ascii="Proxima Nova" w:eastAsia="Proxima Nova" w:hAnsi="Proxima Nova" w:cs="Proxima Nova"/>
+          <w:lang w:val="en-US"/>
+        </w:rPr>
+        <w:t xml:space="preserve">, </w:t>
+      </w:r>
+      <w:proofErr w:type="spellStart"/>
+      <w:r>
+        <w:rPr>
+          <w:rFonts w:ascii="Proxima Nova" w:eastAsia="Proxima Nova" w:hAnsi="Proxima Nova" w:cs="Proxima Nova"/>
+          <w:color w:val="202124"/>
+          <w:lang w:val="en-US"/>
+        </w:rPr>
+        <w:t>DBeaver</w:t>
+      </w:r>
+      <w:proofErr w:type="spellEnd"/>
+      <w:r>
+        <w:rPr>
+          <w:rFonts w:ascii="Proxima Nova" w:eastAsia="Proxima Nova" w:hAnsi="Proxima Nova" w:cs="Proxima Nova"/>
+          <w:color w:val="202124"/>
+          <w:lang w:val="en-US"/>
+        </w:rPr>
+        <w:t xml:space="preserve">, </w:t>
+      </w:r>
+      <w:proofErr w:type="spellStart"/>
+      <w:r>
+        <w:rPr>
+          <w:rFonts w:ascii="Proxima Nova" w:eastAsia="Proxima Nova" w:hAnsi="Proxima Nova" w:cs="Proxima Nova"/>
+          <w:color w:val="202124"/>
+          <w:lang w:val="en-US"/>
+        </w:rPr>
+        <w:t>IBExpert</w:t>
+      </w:r>
+      <w:proofErr w:type="spellEnd"/>
+      <w:r>
+        <w:rPr>
+          <w:rFonts w:ascii="Proxima Nova" w:eastAsia="Proxima Nova" w:hAnsi="Proxima Nova" w:cs="Proxima Nova"/>
+          <w:color w:val="202124"/>
+          <w:lang w:val="en-US"/>
+        </w:rPr>
+        <w:t>, Android Studio, VS Code, JMeter</w:t>
+      </w:r>
     </w:p>
     <w:p>
       <w:pPr>
@@ -1159,6 +1304,7 @@
         <w:rPr>
           <w:rFonts w:ascii="Proxima Nova" w:eastAsia="Proxima Nova" w:hAnsi="Proxima Nova" w:cs="Proxima Nova"/>
           <w:color w:val="202124"/>
+          <w:lang w:val="ru-RU"/>
         </w:rPr>
       </w:pPr>
       <w:r>
@@ -1194,15 +1340,45 @@
           <w:rFonts w:ascii="Proxima Nova" w:eastAsia="Proxima Nova" w:hAnsi="Proxima Nova" w:cs="Proxima Nova"/>
           <w:color w:val="202124"/>
         </w:rPr>
-        <w:t xml:space="preserve">08.2019 – </w:t>
-      </w:r>
-      <w:r>
-        <w:rPr>
-          <w:rFonts w:ascii="Proxima Nova" w:eastAsia="Proxima Nova" w:hAnsi="Proxima Nova" w:cs="Proxima Nova"/>
-          <w:color w:val="202124"/>
-          <w:lang w:val="ru-RU"/>
-        </w:rPr>
-        <w:t>настоящее время</w:t>
+        <w:t>0</w:t>
+      </w:r>
+      <w:r>
+        <w:rPr>
+          <w:rFonts w:ascii="Proxima Nova" w:eastAsia="Proxima Nova" w:hAnsi="Proxima Nova" w:cs="Proxima Nova"/>
+          <w:color w:val="202124"/>
+          <w:lang w:val="ru-RU"/>
+        </w:rPr>
+        <w:t>7</w:t>
+      </w:r>
+      <w:r>
+        <w:rPr>
+          <w:rFonts w:ascii="Proxima Nova" w:eastAsia="Proxima Nova" w:hAnsi="Proxima Nova" w:cs="Proxima Nova"/>
+          <w:color w:val="202124"/>
+        </w:rPr>
+        <w:t>.20</w:t>
+      </w:r>
+      <w:r>
+        <w:rPr>
+          <w:rFonts w:ascii="Proxima Nova" w:eastAsia="Proxima Nova" w:hAnsi="Proxima Nova" w:cs="Proxima Nova"/>
+          <w:color w:val="202124"/>
+          <w:lang w:val="ru-RU"/>
+        </w:rPr>
+        <w:t>22</w:t>
+      </w:r>
+      <w:r>
+        <w:rPr>
+          <w:rFonts w:ascii="Proxima Nova" w:eastAsia="Proxima Nova" w:hAnsi="Proxima Nova" w:cs="Proxima Nova"/>
+          <w:color w:val="202124"/>
+        </w:rPr>
+        <w:t xml:space="preserve"> – </w:t>
+      </w:r>
+      <w:r>
+        <w:rPr>
+          <w:rFonts w:ascii="Proxima Nova" w:eastAsia="Proxima Nova" w:hAnsi="Proxima Nova" w:cs="Proxima Nova"/>
+          <w:color w:val="202124"/>
+          <w:lang w:val="ru-RU"/>
+        </w:rPr>
+        <w:t>по настоящее время</w:t>
       </w:r>
     </w:p>
     <w:p>
@@ -1214,6 +1390,7 @@
           <w:b/>
           <w:bCs/>
           <w:color w:val="202124"/>
+          <w:lang w:val="ru-RU"/>
         </w:rPr>
       </w:pPr>
       <w:r>
@@ -1222,8 +1399,9 @@
           <w:b/>
           <w:bCs/>
           <w:color w:val="202124"/>
-        </w:rPr>
-        <w:t>Менеджер коммерческого отдела</w:t>
+          <w:lang w:val="ru-RU"/>
+        </w:rPr>
+        <w:t>Старший специалист отдела тестирования</w:t>
       </w:r>
     </w:p>
     <w:p>
@@ -1243,8 +1421,37 @@
           <w:b/>
           <w:bCs/>
           <w:color w:val="202124"/>
-        </w:rPr>
-        <w:t>АО «РИТМ» ТПТА, г. Тверь</w:t>
+          <w:lang w:val="ru-RU"/>
+        </w:rPr>
+        <w:t>ОО</w:t>
+      </w:r>
+      <w:r>
+        <w:rPr>
+          <w:rFonts w:ascii="Proxima Nova" w:eastAsia="Proxima Nova" w:hAnsi="Proxima Nova" w:cs="Proxima Nova"/>
+          <w:b/>
+          <w:bCs/>
+          <w:color w:val="202124"/>
+        </w:rPr>
+        <w:t>О «</w:t>
+      </w:r>
+      <w:r>
+        <w:rPr>
+          <w:rFonts w:ascii="Proxima Nova" w:eastAsia="Proxima Nova" w:hAnsi="Proxima Nova" w:cs="Proxima Nova"/>
+          <w:b/>
+          <w:bCs/>
+          <w:color w:val="202124"/>
+          <w:lang w:val="ru-RU"/>
+        </w:rPr>
+        <w:t>АЙДИСИСТЕМС</w:t>
+      </w:r>
+      <w:r>
+        <w:rPr>
+          <w:rFonts w:ascii="Proxima Nova" w:eastAsia="Proxima Nova" w:hAnsi="Proxima Nova" w:cs="Proxima Nova"/>
+          <w:b/>
+          <w:bCs/>
+          <w:color w:val="202124"/>
+        </w:rPr>
+        <w:t xml:space="preserve">», </w:t>
       </w:r>
     </w:p>
     <w:p>
@@ -1265,7 +1472,7 @@
           <w:bCs/>
           <w:color w:val="202124"/>
         </w:rPr>
-        <w:t>tpta.ru</w:t>
+        <w:t>id-sys.ru</w:t>
       </w:r>
     </w:p>
     <w:p>
@@ -1295,8 +1502,16 @@
         <w:rPr>
           <w:rFonts w:ascii="Proxima Nova" w:eastAsia="Proxima Nova" w:hAnsi="Proxima Nova" w:cs="Proxima Nova"/>
           <w:color w:val="202124"/>
-        </w:rPr>
-        <w:t>анализ движения материалов по закреплённым позициям на складах, размещение заказов, контроль поставок;</w:t>
+          <w:lang w:val="ru-RU"/>
+        </w:rPr>
+        <w:t>анализ ТЗ</w:t>
+      </w:r>
+      <w:r>
+        <w:rPr>
+          <w:rFonts w:ascii="Proxima Nova" w:eastAsia="Proxima Nova" w:hAnsi="Proxima Nova" w:cs="Proxima Nova"/>
+          <w:color w:val="202124"/>
+        </w:rPr>
+        <w:t>;</w:t>
       </w:r>
     </w:p>
     <w:p>
@@ -1314,8 +1529,16 @@
         <w:rPr>
           <w:rFonts w:ascii="Proxima Nova" w:eastAsia="Proxima Nova" w:hAnsi="Proxima Nova" w:cs="Proxima Nova"/>
           <w:color w:val="202124"/>
-        </w:rPr>
-        <w:t>контроль за дебиторской задолженностью, участие в формировании бюджета;</w:t>
+          <w:lang w:val="ru-RU"/>
+        </w:rPr>
+        <w:t>написание тест-кейсов</w:t>
+      </w:r>
+      <w:r>
+        <w:rPr>
+          <w:rFonts w:ascii="Proxima Nova" w:eastAsia="Proxima Nova" w:hAnsi="Proxima Nova" w:cs="Proxima Nova"/>
+          <w:color w:val="202124"/>
+        </w:rPr>
+        <w:t>;</w:t>
       </w:r>
     </w:p>
     <w:p>
@@ -1333,8 +1556,32 @@
         <w:rPr>
           <w:rFonts w:ascii="Proxima Nova" w:eastAsia="Proxima Nova" w:hAnsi="Proxima Nova" w:cs="Proxima Nova"/>
           <w:color w:val="202124"/>
-        </w:rPr>
-        <w:t>подготовка документов, для дальнейшего заключения договоров и договорных документов с контрагентами;</w:t>
+          <w:lang w:val="ru-RU"/>
+        </w:rPr>
+        <w:t>составление</w:t>
+      </w:r>
+      <w:r>
+        <w:rPr>
+          <w:rFonts w:ascii="Proxima Nova" w:eastAsia="Proxima Nova" w:hAnsi="Proxima Nova" w:cs="Proxima Nova"/>
+          <w:color w:val="202124"/>
+          <w:lang w:val="ru-RU"/>
+        </w:rPr>
+        <w:t xml:space="preserve"> и поддержание в актуальном состоянии</w:t>
+      </w:r>
+      <w:r>
+        <w:rPr>
+          <w:rFonts w:ascii="Proxima Nova" w:eastAsia="Proxima Nova" w:hAnsi="Proxima Nova" w:cs="Proxima Nova"/>
+          <w:color w:val="202124"/>
+          <w:lang w:val="ru-RU"/>
+        </w:rPr>
+        <w:t xml:space="preserve"> руководств администратора и оператора</w:t>
+      </w:r>
+      <w:r>
+        <w:rPr>
+          <w:rFonts w:ascii="Proxima Nova" w:eastAsia="Proxima Nova" w:hAnsi="Proxima Nova" w:cs="Proxima Nova"/>
+          <w:color w:val="202124"/>
+        </w:rPr>
+        <w:t>;</w:t>
       </w:r>
     </w:p>
     <w:p>
@@ -1352,8 +1599,156 @@
         <w:rPr>
           <w:rFonts w:ascii="Proxima Nova" w:eastAsia="Proxima Nova" w:hAnsi="Proxima Nova" w:cs="Proxima Nova"/>
           <w:color w:val="202124"/>
-        </w:rPr>
-        <w:t>поиск поставщиков, переговоры с поставщиками, подготовка тендерной документации;</w:t>
+          <w:lang w:val="ru-RU"/>
+        </w:rPr>
+        <w:t xml:space="preserve">проведение функционального ручного </w:t>
+      </w:r>
+      <w:proofErr w:type="gramStart"/>
+      <w:r>
+        <w:rPr>
+          <w:rFonts w:ascii="Proxima Nova" w:eastAsia="Proxima Nova" w:hAnsi="Proxima Nova" w:cs="Proxima Nova"/>
+          <w:color w:val="202124"/>
+          <w:lang w:val="ru-RU"/>
+        </w:rPr>
+        <w:t>тестирования</w:t>
+      </w:r>
+      <w:r>
+        <w:rPr>
+          <w:rFonts w:ascii="Proxima Nova" w:eastAsia="Proxima Nova" w:hAnsi="Proxima Nova" w:cs="Proxima Nova"/>
+          <w:color w:val="202124"/>
+          <w:lang w:val="ru-RU"/>
+        </w:rPr>
+        <w:t>(</w:t>
+      </w:r>
+      <w:proofErr w:type="gramEnd"/>
+      <w:r>
+        <w:rPr>
+          <w:rFonts w:ascii="Proxima Nova" w:eastAsia="Proxima Nova" w:hAnsi="Proxima Nova" w:cs="Proxima Nova"/>
+          <w:color w:val="202124"/>
+          <w:lang w:val="ru-RU"/>
+        </w:rPr>
+        <w:t>веб-</w:t>
+      </w:r>
+      <w:proofErr w:type="spellStart"/>
+      <w:r>
+        <w:rPr>
+          <w:rFonts w:ascii="Proxima Nova" w:eastAsia="Proxima Nova" w:hAnsi="Proxima Nova" w:cs="Proxima Nova"/>
+          <w:color w:val="202124"/>
+          <w:lang w:val="ru-RU"/>
+        </w:rPr>
+        <w:t>интерфес</w:t>
+      </w:r>
+      <w:proofErr w:type="spellEnd"/>
+      <w:r>
+        <w:rPr>
+          <w:rFonts w:ascii="Proxima Nova" w:eastAsia="Proxima Nova" w:hAnsi="Proxima Nova" w:cs="Proxima Nova"/>
+          <w:color w:val="202124"/>
+          <w:lang w:val="ru-RU"/>
+        </w:rPr>
+        <w:t>, веб-сервис, очереди сообщений</w:t>
+      </w:r>
+      <w:r>
+        <w:rPr>
+          <w:rFonts w:ascii="Proxima Nova" w:eastAsia="Proxima Nova" w:hAnsi="Proxima Nova" w:cs="Proxima Nova"/>
+          <w:color w:val="202124"/>
+          <w:lang w:val="ru-RU"/>
+        </w:rPr>
+        <w:t>(</w:t>
+      </w:r>
+      <w:r>
+        <w:rPr>
+          <w:rFonts w:ascii="Proxima Nova" w:eastAsia="Proxima Nova" w:hAnsi="Proxima Nova" w:cs="Proxima Nova"/>
+          <w:color w:val="202124"/>
+          <w:lang w:val="en-US"/>
+        </w:rPr>
+        <w:t>Kafka</w:t>
+      </w:r>
+      <w:r>
+        <w:rPr>
+          <w:rFonts w:ascii="Proxima Nova" w:eastAsia="Proxima Nova" w:hAnsi="Proxima Nova" w:cs="Proxima Nova"/>
+          <w:color w:val="202124"/>
+          <w:lang w:val="ru-RU"/>
+        </w:rPr>
+        <w:t xml:space="preserve">, </w:t>
+      </w:r>
+      <w:r>
+        <w:rPr>
+          <w:rFonts w:ascii="Proxima Nova" w:eastAsia="Proxima Nova" w:hAnsi="Proxima Nova" w:cs="Proxima Nova"/>
+          <w:color w:val="202124"/>
+          <w:lang w:val="en-US"/>
+        </w:rPr>
+        <w:t>Rabbit</w:t>
+      </w:r>
+      <w:r>
+        <w:rPr>
+          <w:rFonts w:ascii="Proxima Nova" w:eastAsia="Proxima Nova" w:hAnsi="Proxima Nova" w:cs="Proxima Nova"/>
+          <w:color w:val="202124"/>
+          <w:lang w:val="ru-RU"/>
+        </w:rPr>
+        <w:t xml:space="preserve">, </w:t>
+      </w:r>
+      <w:r>
+        <w:rPr>
+          <w:rFonts w:ascii="Proxima Nova" w:eastAsia="Proxima Nova" w:hAnsi="Proxima Nova" w:cs="Proxima Nova"/>
+          <w:color w:val="202124"/>
+          <w:lang w:val="en-US"/>
+        </w:rPr>
+        <w:t>ActiveMQ</w:t>
+      </w:r>
+      <w:r>
+        <w:rPr>
+          <w:rFonts w:ascii="Proxima Nova" w:eastAsia="Proxima Nova" w:hAnsi="Proxima Nova" w:cs="Proxima Nova"/>
+          <w:color w:val="202124"/>
+          <w:lang w:val="ru-RU"/>
+        </w:rPr>
+        <w:t xml:space="preserve">), </w:t>
+      </w:r>
+      <w:r>
+        <w:rPr>
+          <w:rFonts w:ascii="Proxima Nova" w:eastAsia="Proxima Nova" w:hAnsi="Proxima Nova" w:cs="Proxima Nova"/>
+          <w:color w:val="202124"/>
+          <w:lang w:val="ru-RU"/>
+        </w:rPr>
+        <w:t>импорт файлов(</w:t>
+      </w:r>
+      <w:r>
+        <w:rPr>
+          <w:rFonts w:ascii="Proxima Nova" w:eastAsia="Proxima Nova" w:hAnsi="Proxima Nova" w:cs="Proxima Nova"/>
+          <w:color w:val="202124"/>
+          <w:lang w:val="en-US"/>
+        </w:rPr>
+        <w:t>csv</w:t>
+      </w:r>
+      <w:r>
+        <w:rPr>
+          <w:rFonts w:ascii="Proxima Nova" w:eastAsia="Proxima Nova" w:hAnsi="Proxima Nova" w:cs="Proxima Nova"/>
+          <w:color w:val="202124"/>
+          <w:lang w:val="ru-RU"/>
+        </w:rPr>
+        <w:t xml:space="preserve">, УФЭБС, </w:t>
+      </w:r>
+      <w:r>
+        <w:rPr>
+          <w:rFonts w:ascii="Proxima Nova" w:eastAsia="Proxima Nova" w:hAnsi="Proxima Nova" w:cs="Proxima Nova"/>
+          <w:color w:val="202124"/>
+          <w:lang w:val="en-US"/>
+        </w:rPr>
+        <w:t>xml</w:t>
+      </w:r>
+      <w:r>
+        <w:rPr>
+          <w:rFonts w:ascii="Proxima Nova" w:eastAsia="Proxima Nova" w:hAnsi="Proxima Nova" w:cs="Proxima Nova"/>
+          <w:color w:val="202124"/>
+          <w:lang w:val="ru-RU"/>
+        </w:rPr>
+        <w:t>))</w:t>
+      </w:r>
+      <w:r>
+        <w:rPr>
+          <w:rFonts w:ascii="Proxima Nova" w:eastAsia="Proxima Nova" w:hAnsi="Proxima Nova" w:cs="Proxima Nova"/>
+          <w:color w:val="202124"/>
+        </w:rPr>
+        <w:t>;</w:t>
       </w:r>
     </w:p>
     <w:p>
@@ -1371,9 +1766,50 @@
         <w:rPr>
           <w:rFonts w:ascii="Proxima Nova" w:eastAsia="Proxima Nova" w:hAnsi="Proxima Nova" w:cs="Proxima Nova"/>
           <w:color w:val="202124"/>
+          <w:lang w:val="ru-RU"/>
         </w:rPr>
         <w:lastRenderedPageBreak/>
-        <w:t>проведение входного контроля продукции от новых поставщиков;</w:t>
+        <w:t>заведение баг-репортов</w:t>
+      </w:r>
+      <w:r>
+        <w:rPr>
+          <w:rFonts w:ascii="Proxima Nova" w:eastAsia="Proxima Nova" w:hAnsi="Proxima Nova" w:cs="Proxima Nova"/>
+          <w:color w:val="202124"/>
+          <w:lang w:val="en-US"/>
+        </w:rPr>
+        <w:t xml:space="preserve"> </w:t>
+      </w:r>
+      <w:r>
+        <w:rPr>
+          <w:rFonts w:ascii="Proxima Nova" w:eastAsia="Proxima Nova" w:hAnsi="Proxima Nova" w:cs="Proxima Nova"/>
+          <w:color w:val="202124"/>
+          <w:lang w:val="ru-RU"/>
+        </w:rPr>
+        <w:t>(</w:t>
+      </w:r>
+      <w:r>
+        <w:rPr>
+          <w:rFonts w:ascii="Proxima Nova" w:eastAsia="Proxima Nova" w:hAnsi="Proxima Nova" w:cs="Proxima Nova"/>
+          <w:color w:val="202124"/>
+          <w:lang w:val="ru-RU"/>
+        </w:rPr>
+        <w:t>bitrix24</w:t>
+      </w:r>
+      <w:r>
+        <w:rPr>
+          <w:rFonts w:ascii="Proxima Nova" w:eastAsia="Proxima Nova" w:hAnsi="Proxima Nova" w:cs="Proxima Nova"/>
+          <w:color w:val="202124"/>
+          <w:lang w:val="ru-RU"/>
+        </w:rPr>
+        <w:t>)</w:t>
+      </w:r>
+      <w:r>
+        <w:rPr>
+          <w:rFonts w:ascii="Proxima Nova" w:eastAsia="Proxima Nova" w:hAnsi="Proxima Nova" w:cs="Proxima Nova"/>
+          <w:color w:val="202124"/>
+          <w:lang w:val="ru-RU"/>
+        </w:rPr>
+        <w:t>;</w:t>
       </w:r>
     </w:p>
     <w:p>
@@ -1391,109 +1827,10 @@
         <w:rPr>
           <w:rFonts w:ascii="Proxima Nova" w:eastAsia="Proxima Nova" w:hAnsi="Proxima Nova" w:cs="Proxima Nova"/>
           <w:color w:val="202124"/>
-        </w:rPr>
-        <w:t>работа с рекламациями;</w:t>
-      </w:r>
-    </w:p>
-    <w:p>
-      <w:pPr>
-        <w:spacing w:line="288" w:lineRule="auto"/>
-        <w:ind w:left="-708" w:right="-861"/>
-        <w:rPr>
-          <w:rFonts w:ascii="Proxima Nova" w:eastAsia="Proxima Nova" w:hAnsi="Proxima Nova" w:cs="Proxima Nova"/>
-          <w:color w:val="202124"/>
-        </w:rPr>
-      </w:pPr>
-    </w:p>
-    <w:p>
-      <w:pPr>
-        <w:spacing w:line="288" w:lineRule="auto"/>
-        <w:ind w:left="-708" w:right="-861"/>
-        <w:rPr>
-          <w:rFonts w:ascii="Proxima Nova" w:eastAsia="Proxima Nova" w:hAnsi="Proxima Nova" w:cs="Proxima Nova"/>
-          <w:color w:val="202124"/>
-        </w:rPr>
-      </w:pPr>
-      <w:r>
-        <w:rPr>
-          <w:rFonts w:ascii="Proxima Nova" w:eastAsia="Proxima Nova" w:hAnsi="Proxima Nova" w:cs="Proxima Nova"/>
-          <w:color w:val="202124"/>
-        </w:rPr>
-        <w:t>07.2018 – 08.2019</w:t>
-      </w:r>
-    </w:p>
-    <w:p>
-      <w:pPr>
-        <w:spacing w:line="288" w:lineRule="auto"/>
-        <w:ind w:left="-708" w:right="-861"/>
-        <w:rPr>
-          <w:rFonts w:ascii="Proxima Nova" w:eastAsia="Proxima Nova" w:hAnsi="Proxima Nova" w:cs="Proxima Nova"/>
-          <w:b/>
-          <w:bCs/>
-          <w:color w:val="202124"/>
-        </w:rPr>
-      </w:pPr>
-      <w:r>
-        <w:rPr>
-          <w:rFonts w:ascii="Proxima Nova" w:eastAsia="Proxima Nova" w:hAnsi="Proxima Nova" w:cs="Proxima Nova"/>
-          <w:b/>
-          <w:bCs/>
-          <w:color w:val="202124"/>
-        </w:rPr>
-        <w:t>Менеджер отдела снабжения</w:t>
-      </w:r>
-    </w:p>
-    <w:p>
-      <w:pPr>
-        <w:spacing w:line="288" w:lineRule="auto"/>
-        <w:ind w:left="-708" w:right="-861"/>
-        <w:rPr>
-          <w:rFonts w:ascii="Proxima Nova" w:eastAsia="Proxima Nova" w:hAnsi="Proxima Nova" w:cs="Proxima Nova"/>
-          <w:b/>
-          <w:bCs/>
-          <w:color w:val="202124"/>
-        </w:rPr>
-      </w:pPr>
-      <w:r>
-        <w:rPr>
-          <w:rFonts w:ascii="Proxima Nova" w:eastAsia="Proxima Nova" w:hAnsi="Proxima Nova" w:cs="Proxima Nova"/>
-          <w:b/>
-          <w:bCs/>
-          <w:color w:val="202124"/>
-        </w:rPr>
-        <w:t>Холдинг «Афанасий», г. Тверь</w:t>
-      </w:r>
-    </w:p>
-    <w:p>
-      <w:pPr>
-        <w:spacing w:line="288" w:lineRule="auto"/>
-        <w:ind w:left="-708" w:right="-861"/>
-        <w:rPr>
-          <w:rFonts w:ascii="Proxima Nova" w:eastAsia="Proxima Nova" w:hAnsi="Proxima Nova" w:cs="Proxima Nova"/>
-          <w:b/>
-          <w:bCs/>
-          <w:color w:val="202124"/>
-        </w:rPr>
-      </w:pPr>
-      <w:r>
-        <w:rPr>
-          <w:rFonts w:ascii="Proxima Nova" w:eastAsia="Proxima Nova" w:hAnsi="Proxima Nova" w:cs="Proxima Nova"/>
-          <w:b/>
-          <w:bCs/>
-          <w:color w:val="202124"/>
-        </w:rPr>
-        <w:t>www.afanasy.ru</w:t>
-      </w:r>
-    </w:p>
-    <w:p>
-      <w:pPr>
-        <w:spacing w:line="288" w:lineRule="auto"/>
-        <w:ind w:left="-708" w:right="-861"/>
-        <w:rPr>
-          <w:rFonts w:ascii="Proxima Nova" w:eastAsia="Proxima Nova" w:hAnsi="Proxima Nova" w:cs="Proxima Nova"/>
-          <w:color w:val="202124"/>
-        </w:rPr>
-      </w:pPr>
+          <w:lang w:val="ru-RU"/>
+        </w:rPr>
+        <w:t>частичное администрирование тестовых серверов: установка тестируемого продукта, обновление;</w:t>
+      </w:r>
     </w:p>
     <w:p>
       <w:pPr>
@@ -1510,9 +1847,247 @@
         <w:rPr>
           <w:rFonts w:ascii="Proxima Nova" w:eastAsia="Proxima Nova" w:hAnsi="Proxima Nova" w:cs="Proxima Nova"/>
           <w:color w:val="202124"/>
-        </w:rPr>
-        <w:t>анализ движения материалов по закреплённым позициям на складах, размещение заказов, контроль поставок;</w:t>
-      </w:r>
+          <w:lang w:val="ru-RU"/>
+        </w:rPr>
+        <w:t>Используемый стек программ</w:t>
+      </w:r>
+      <w:r>
+        <w:rPr>
+          <w:rFonts w:ascii="Proxima Nova" w:eastAsia="Proxima Nova" w:hAnsi="Proxima Nova" w:cs="Proxima Nova"/>
+          <w:color w:val="202124"/>
+          <w:lang w:val="ru-RU"/>
+        </w:rPr>
+        <w:t xml:space="preserve"> </w:t>
+      </w:r>
+      <w:r>
+        <w:rPr>
+          <w:rFonts w:ascii="Proxima Nova" w:eastAsia="Proxima Nova" w:hAnsi="Proxima Nova" w:cs="Proxima Nova"/>
+          <w:color w:val="202124"/>
+          <w:lang w:val="ru-RU"/>
+        </w:rPr>
+        <w:t xml:space="preserve">и приложений: </w:t>
+      </w:r>
+      <w:proofErr w:type="spellStart"/>
+      <w:r>
+        <w:rPr>
+          <w:rFonts w:ascii="Proxima Nova" w:eastAsia="Proxima Nova" w:hAnsi="Proxima Nova" w:cs="Proxima Nova"/>
+          <w:color w:val="202124"/>
+          <w:lang w:val="en-US"/>
+        </w:rPr>
+        <w:t>SoapUi</w:t>
+      </w:r>
+      <w:proofErr w:type="spellEnd"/>
+      <w:r>
+        <w:rPr>
+          <w:rFonts w:ascii="Proxima Nova" w:eastAsia="Proxima Nova" w:hAnsi="Proxima Nova" w:cs="Proxima Nova"/>
+          <w:color w:val="202124"/>
+          <w:lang w:val="ru-RU"/>
+        </w:rPr>
+        <w:t xml:space="preserve">, </w:t>
+      </w:r>
+      <w:r>
+        <w:rPr>
+          <w:rFonts w:ascii="Proxima Nova" w:eastAsia="Proxima Nova" w:hAnsi="Proxima Nova" w:cs="Proxima Nova"/>
+          <w:color w:val="202124"/>
+          <w:lang w:val="en-US"/>
+        </w:rPr>
+        <w:t>WinSCP</w:t>
+      </w:r>
+      <w:r>
+        <w:rPr>
+          <w:rFonts w:ascii="Proxima Nova" w:eastAsia="Proxima Nova" w:hAnsi="Proxima Nova" w:cs="Proxima Nova"/>
+          <w:color w:val="202124"/>
+          <w:lang w:val="ru-RU"/>
+        </w:rPr>
+        <w:t xml:space="preserve">, </w:t>
+      </w:r>
+      <w:r>
+        <w:rPr>
+          <w:rFonts w:ascii="Proxima Nova" w:eastAsia="Proxima Nova" w:hAnsi="Proxima Nova" w:cs="Proxima Nova"/>
+          <w:color w:val="202124"/>
+          <w:lang w:val="en-US"/>
+        </w:rPr>
+        <w:t>Putty</w:t>
+      </w:r>
+      <w:r>
+        <w:rPr>
+          <w:rFonts w:ascii="Proxima Nova" w:eastAsia="Proxima Nova" w:hAnsi="Proxima Nova" w:cs="Proxima Nova"/>
+          <w:color w:val="202124"/>
+          <w:lang w:val="ru-RU"/>
+        </w:rPr>
+        <w:t xml:space="preserve">, </w:t>
+      </w:r>
+      <w:proofErr w:type="spellStart"/>
+      <w:r>
+        <w:rPr>
+          <w:rFonts w:ascii="Proxima Nova" w:eastAsia="Proxima Nova" w:hAnsi="Proxima Nova" w:cs="Proxima Nova"/>
+          <w:color w:val="202124"/>
+          <w:lang w:val="en-US"/>
+        </w:rPr>
+        <w:t>IBExpert</w:t>
+      </w:r>
+      <w:proofErr w:type="spellEnd"/>
+      <w:r>
+        <w:rPr>
+          <w:rFonts w:ascii="Proxima Nova" w:eastAsia="Proxima Nova" w:hAnsi="Proxima Nova" w:cs="Proxima Nova"/>
+          <w:color w:val="202124"/>
+          <w:lang w:val="ru-RU"/>
+        </w:rPr>
+        <w:t xml:space="preserve">, </w:t>
+      </w:r>
+      <w:proofErr w:type="spellStart"/>
+      <w:r>
+        <w:rPr>
+          <w:rFonts w:ascii="Proxima Nova" w:eastAsia="Proxima Nova" w:hAnsi="Proxima Nova" w:cs="Proxima Nova"/>
+          <w:color w:val="202124"/>
+          <w:lang w:val="en-US"/>
+        </w:rPr>
+        <w:t>DBeaver</w:t>
+      </w:r>
+      <w:proofErr w:type="spellEnd"/>
+      <w:r>
+        <w:rPr>
+          <w:rFonts w:ascii="Proxima Nova" w:eastAsia="Proxima Nova" w:hAnsi="Proxima Nova" w:cs="Proxima Nova"/>
+          <w:color w:val="202124"/>
+        </w:rPr>
+        <w:t xml:space="preserve">, </w:t>
+      </w:r>
+      <w:proofErr w:type="spellStart"/>
+      <w:r>
+        <w:rPr>
+          <w:rFonts w:ascii="Proxima Nova" w:eastAsia="Proxima Nova" w:hAnsi="Proxima Nova" w:cs="Proxima Nova"/>
+          <w:color w:val="202124"/>
+          <w:lang w:val="en-US"/>
+        </w:rPr>
+        <w:t>Altova</w:t>
+      </w:r>
+      <w:proofErr w:type="spellEnd"/>
+      <w:r>
+        <w:rPr>
+          <w:rFonts w:ascii="Proxima Nova" w:eastAsia="Proxima Nova" w:hAnsi="Proxima Nova" w:cs="Proxima Nova"/>
+          <w:color w:val="202124"/>
+        </w:rPr>
+        <w:t>;</w:t>
+      </w:r>
+    </w:p>
+    <w:p>
+      <w:pPr>
+        <w:ind w:left="-425" w:right="-861"/>
+        <w:rPr>
+          <w:rFonts w:ascii="Proxima Nova" w:eastAsia="Proxima Nova" w:hAnsi="Proxima Nova" w:cs="Proxima Nova"/>
+        </w:rPr>
+      </w:pPr>
+    </w:p>
+    <w:p>
+      <w:pPr>
+        <w:spacing w:line="288" w:lineRule="auto"/>
+        <w:ind w:left="-708" w:right="-861"/>
+        <w:rPr>
+          <w:rFonts w:ascii="Proxima Nova" w:eastAsia="Proxima Nova" w:hAnsi="Proxima Nova" w:cs="Proxima Nova"/>
+          <w:color w:val="202124"/>
+        </w:rPr>
+      </w:pPr>
+    </w:p>
+    <w:p>
+      <w:pPr>
+        <w:spacing w:line="288" w:lineRule="auto"/>
+        <w:ind w:left="-708" w:right="-861"/>
+        <w:rPr>
+          <w:rFonts w:ascii="Proxima Nova" w:eastAsia="Proxima Nova" w:hAnsi="Proxima Nova" w:cs="Proxima Nova"/>
+          <w:color w:val="202124"/>
+          <w:lang w:val="ru-RU"/>
+        </w:rPr>
+      </w:pPr>
+      <w:r>
+        <w:rPr>
+          <w:rFonts w:ascii="Proxima Nova" w:eastAsia="Proxima Nova" w:hAnsi="Proxima Nova" w:cs="Proxima Nova"/>
+          <w:color w:val="202124"/>
+        </w:rPr>
+        <w:t xml:space="preserve">08.2019 – </w:t>
+      </w:r>
+      <w:r>
+        <w:rPr>
+          <w:rFonts w:ascii="Proxima Nova" w:eastAsia="Proxima Nova" w:hAnsi="Proxima Nova" w:cs="Proxima Nova"/>
+          <w:color w:val="202124"/>
+          <w:lang w:val="ru-RU"/>
+        </w:rPr>
+        <w:t>07.2022</w:t>
+      </w:r>
+    </w:p>
+    <w:p>
+      <w:pPr>
+        <w:spacing w:line="288" w:lineRule="auto"/>
+        <w:ind w:left="-708" w:right="-861"/>
+        <w:rPr>
+          <w:rFonts w:ascii="Proxima Nova" w:eastAsia="Proxima Nova" w:hAnsi="Proxima Nova" w:cs="Proxima Nova"/>
+          <w:b/>
+          <w:bCs/>
+          <w:color w:val="202124"/>
+        </w:rPr>
+      </w:pPr>
+      <w:r>
+        <w:rPr>
+          <w:rFonts w:ascii="Proxima Nova" w:eastAsia="Proxima Nova" w:hAnsi="Proxima Nova" w:cs="Proxima Nova"/>
+          <w:b/>
+          <w:bCs/>
+          <w:color w:val="202124"/>
+        </w:rPr>
+        <w:t>Менеджер коммерческого отдела</w:t>
+      </w:r>
+    </w:p>
+    <w:p>
+      <w:pPr>
+        <w:spacing w:line="288" w:lineRule="auto"/>
+        <w:ind w:left="-708" w:right="-861"/>
+        <w:rPr>
+          <w:rFonts w:ascii="Proxima Nova" w:eastAsia="Proxima Nova" w:hAnsi="Proxima Nova" w:cs="Proxima Nova"/>
+          <w:b/>
+          <w:bCs/>
+          <w:color w:val="202124"/>
+        </w:rPr>
+      </w:pPr>
+      <w:r>
+        <w:rPr>
+          <w:rFonts w:ascii="Proxima Nova" w:eastAsia="Proxima Nova" w:hAnsi="Proxima Nova" w:cs="Proxima Nova"/>
+          <w:b/>
+          <w:bCs/>
+          <w:color w:val="202124"/>
+        </w:rPr>
+        <w:t>АО «РИТМ» ТПТА, г. Тверь</w:t>
+      </w:r>
+    </w:p>
+    <w:p>
+      <w:pPr>
+        <w:spacing w:line="288" w:lineRule="auto"/>
+        <w:ind w:left="-708" w:right="-861"/>
+        <w:rPr>
+          <w:rFonts w:ascii="Proxima Nova" w:eastAsia="Proxima Nova" w:hAnsi="Proxima Nova" w:cs="Proxima Nova"/>
+          <w:b/>
+          <w:bCs/>
+          <w:color w:val="202124"/>
+        </w:rPr>
+      </w:pPr>
+      <w:r>
+        <w:rPr>
+          <w:rFonts w:ascii="Proxima Nova" w:eastAsia="Proxima Nova" w:hAnsi="Proxima Nova" w:cs="Proxima Nova"/>
+          <w:b/>
+          <w:bCs/>
+          <w:color w:val="202124"/>
+        </w:rPr>
+        <w:t>tpta.ru</w:t>
+      </w:r>
+    </w:p>
+    <w:p>
+      <w:pPr>
+        <w:spacing w:line="288" w:lineRule="auto"/>
+        <w:ind w:left="-708" w:right="-861"/>
+        <w:rPr>
+          <w:rFonts w:ascii="Proxima Nova" w:eastAsia="Proxima Nova" w:hAnsi="Proxima Nova" w:cs="Proxima Nova"/>
+          <w:b/>
+          <w:bCs/>
+          <w:color w:val="202124"/>
+        </w:rPr>
+      </w:pPr>
     </w:p>
     <w:p>
       <w:pPr>
@@ -1530,7 +2105,7 @@
           <w:rFonts w:ascii="Proxima Nova" w:eastAsia="Proxima Nova" w:hAnsi="Proxima Nova" w:cs="Proxima Nova"/>
           <w:color w:val="202124"/>
         </w:rPr>
-        <w:t>контроль за дебиторской задолженностью, участие в формировании бюджета;</w:t>
+        <w:t>анализ движения материалов по закреплённым позициям на складах, размещение заказов, контроль поставок;</w:t>
       </w:r>
     </w:p>
     <w:p>
@@ -1549,7 +2124,7 @@
           <w:rFonts w:ascii="Proxima Nova" w:eastAsia="Proxima Nova" w:hAnsi="Proxima Nova" w:cs="Proxima Nova"/>
           <w:color w:val="202124"/>
         </w:rPr>
-        <w:t>подготовка документов, для дальнейшего заключения договора с контрагентами;</w:t>
+        <w:t>контроль за дебиторской задолженностью, участие в формировании бюджета;</w:t>
       </w:r>
     </w:p>
     <w:p>
@@ -1568,7 +2143,7 @@
           <w:rFonts w:ascii="Proxima Nova" w:eastAsia="Proxima Nova" w:hAnsi="Proxima Nova" w:cs="Proxima Nova"/>
           <w:color w:val="202124"/>
         </w:rPr>
-        <w:t>поиск поставщиков, переговоры с поставщиками, подготовка тендерной документации;</w:t>
+        <w:t>подготовка документов, для дальнейшего заключения договоров и договорных документов с контрагентами;</w:t>
       </w:r>
     </w:p>
     <w:p>
@@ -1587,108 +2162,8 @@
           <w:rFonts w:ascii="Proxima Nova" w:eastAsia="Proxima Nova" w:hAnsi="Proxima Nova" w:cs="Proxima Nova"/>
           <w:color w:val="202124"/>
         </w:rPr>
-        <w:t>работа с рекламациями;</w:t>
-      </w:r>
-    </w:p>
-    <w:p>
-      <w:pPr>
-        <w:spacing w:line="288" w:lineRule="auto"/>
-        <w:ind w:left="-708" w:right="-861"/>
-        <w:rPr>
-          <w:rFonts w:ascii="Proxima Nova" w:eastAsia="Proxima Nova" w:hAnsi="Proxima Nova" w:cs="Proxima Nova"/>
-          <w:color w:val="202124"/>
-        </w:rPr>
-      </w:pPr>
-    </w:p>
-    <w:p>
-      <w:pPr>
-        <w:spacing w:line="288" w:lineRule="auto"/>
-        <w:ind w:left="-708" w:right="-861"/>
-        <w:rPr>
-          <w:rFonts w:ascii="Proxima Nova" w:eastAsia="Proxima Nova" w:hAnsi="Proxima Nova" w:cs="Proxima Nova"/>
-          <w:color w:val="202124"/>
-        </w:rPr>
-      </w:pPr>
-      <w:r>
-        <w:rPr>
-          <w:rFonts w:ascii="Proxima Nova" w:eastAsia="Proxima Nova" w:hAnsi="Proxima Nova" w:cs="Proxima Nova"/>
-          <w:color w:val="202124"/>
-        </w:rPr>
-        <w:t>04.2014 – 07.2018</w:t>
-      </w:r>
-    </w:p>
-    <w:p>
-      <w:pPr>
-        <w:spacing w:line="288" w:lineRule="auto"/>
-        <w:ind w:left="-708" w:right="-861"/>
-        <w:rPr>
-          <w:rFonts w:ascii="Proxima Nova" w:eastAsia="Proxima Nova" w:hAnsi="Proxima Nova" w:cs="Proxima Nova"/>
-          <w:b/>
-          <w:bCs/>
-          <w:color w:val="202124"/>
-        </w:rPr>
-      </w:pPr>
-      <w:r>
-        <w:rPr>
-          <w:rFonts w:ascii="Proxima Nova" w:eastAsia="Proxima Nova" w:hAnsi="Proxima Nova" w:cs="Proxima Nova"/>
-          <w:b/>
-          <w:bCs/>
-          <w:color w:val="202124"/>
-        </w:rPr>
-        <w:t>Ведущий специалист по закупкам</w:t>
-      </w:r>
-    </w:p>
-    <w:p>
-      <w:pPr>
-        <w:spacing w:line="288" w:lineRule="auto"/>
-        <w:ind w:left="-708" w:right="-861"/>
-        <w:rPr>
-          <w:rFonts w:ascii="Proxima Nova" w:eastAsia="Proxima Nova" w:hAnsi="Proxima Nova" w:cs="Proxima Nova"/>
-          <w:b/>
-          <w:bCs/>
-          <w:color w:val="202124"/>
-        </w:rPr>
-      </w:pPr>
-      <w:r>
-        <w:rPr>
-          <w:rFonts w:ascii="Proxima Nova" w:eastAsia="Proxima Nova" w:hAnsi="Proxima Nova" w:cs="Proxima Nova"/>
-          <w:b/>
-          <w:bCs/>
-          <w:color w:val="202124"/>
-        </w:rPr>
-        <w:t>Ассоциация «Русский свет», г. Тверь</w:t>
-      </w:r>
-    </w:p>
-    <w:p>
-      <w:pPr>
-        <w:spacing w:line="288" w:lineRule="auto"/>
-        <w:ind w:left="-708" w:right="-861"/>
-        <w:rPr>
-          <w:rFonts w:ascii="Proxima Nova" w:eastAsia="Proxima Nova" w:hAnsi="Proxima Nova" w:cs="Proxima Nova"/>
-          <w:b/>
-          <w:bCs/>
-          <w:color w:val="202124"/>
-        </w:rPr>
-      </w:pPr>
-      <w:r>
-        <w:rPr>
-          <w:rFonts w:ascii="Proxima Nova" w:eastAsia="Proxima Nova" w:hAnsi="Proxima Nova" w:cs="Proxima Nova"/>
-          <w:b/>
-          <w:bCs/>
-          <w:color w:val="202124"/>
-        </w:rPr>
-        <w:t>russvet.ru</w:t>
-      </w:r>
-    </w:p>
-    <w:p>
-      <w:pPr>
-        <w:spacing w:line="288" w:lineRule="auto"/>
-        <w:ind w:left="-708" w:right="-861"/>
-        <w:rPr>
-          <w:rFonts w:ascii="Proxima Nova" w:eastAsia="Proxima Nova" w:hAnsi="Proxima Nova" w:cs="Proxima Nova"/>
-          <w:color w:val="202124"/>
-        </w:rPr>
-      </w:pPr>
+        <w:t>поиск поставщиков, переговоры с поставщиками, подготовка тендерной документации;</w:t>
+      </w:r>
     </w:p>
     <w:p>
       <w:pPr>
@@ -1706,7 +2181,7 @@
           <w:rFonts w:ascii="Proxima Nova" w:eastAsia="Proxima Nova" w:hAnsi="Proxima Nova" w:cs="Proxima Nova"/>
           <w:color w:val="202124"/>
         </w:rPr>
-        <w:t>работа со складской матрицей;</w:t>
+        <w:t>проведение входного контроля продукции от новых поставщиков;</w:t>
       </w:r>
     </w:p>
     <w:p>
@@ -1725,8 +2200,108 @@
           <w:rFonts w:ascii="Proxima Nova" w:eastAsia="Proxima Nova" w:hAnsi="Proxima Nova" w:cs="Proxima Nova"/>
           <w:color w:val="202124"/>
         </w:rPr>
-        <w:t>поддержание в наличии складского ассортимента (определение и формирование заказов);</w:t>
-      </w:r>
+        <w:t>работа с рекламациями;</w:t>
+      </w:r>
+    </w:p>
+    <w:p>
+      <w:pPr>
+        <w:spacing w:line="288" w:lineRule="auto"/>
+        <w:ind w:left="-708" w:right="-861"/>
+        <w:rPr>
+          <w:rFonts w:ascii="Proxima Nova" w:eastAsia="Proxima Nova" w:hAnsi="Proxima Nova" w:cs="Proxima Nova"/>
+          <w:color w:val="202124"/>
+        </w:rPr>
+      </w:pPr>
+    </w:p>
+    <w:p>
+      <w:pPr>
+        <w:spacing w:line="288" w:lineRule="auto"/>
+        <w:ind w:left="-708" w:right="-861"/>
+        <w:rPr>
+          <w:rFonts w:ascii="Proxima Nova" w:eastAsia="Proxima Nova" w:hAnsi="Proxima Nova" w:cs="Proxima Nova"/>
+          <w:color w:val="202124"/>
+        </w:rPr>
+      </w:pPr>
+      <w:r>
+        <w:rPr>
+          <w:rFonts w:ascii="Proxima Nova" w:eastAsia="Proxima Nova" w:hAnsi="Proxima Nova" w:cs="Proxima Nova"/>
+          <w:color w:val="202124"/>
+        </w:rPr>
+        <w:t>07.2018 – 08.2019</w:t>
+      </w:r>
+    </w:p>
+    <w:p>
+      <w:pPr>
+        <w:spacing w:line="288" w:lineRule="auto"/>
+        <w:ind w:left="-708" w:right="-861"/>
+        <w:rPr>
+          <w:rFonts w:ascii="Proxima Nova" w:eastAsia="Proxima Nova" w:hAnsi="Proxima Nova" w:cs="Proxima Nova"/>
+          <w:b/>
+          <w:bCs/>
+          <w:color w:val="202124"/>
+        </w:rPr>
+      </w:pPr>
+      <w:r>
+        <w:rPr>
+          <w:rFonts w:ascii="Proxima Nova" w:eastAsia="Proxima Nova" w:hAnsi="Proxima Nova" w:cs="Proxima Nova"/>
+          <w:b/>
+          <w:bCs/>
+          <w:color w:val="202124"/>
+        </w:rPr>
+        <w:t>Менеджер отдела снабжения</w:t>
+      </w:r>
+    </w:p>
+    <w:p>
+      <w:pPr>
+        <w:spacing w:line="288" w:lineRule="auto"/>
+        <w:ind w:left="-708" w:right="-861"/>
+        <w:rPr>
+          <w:rFonts w:ascii="Proxima Nova" w:eastAsia="Proxima Nova" w:hAnsi="Proxima Nova" w:cs="Proxima Nova"/>
+          <w:b/>
+          <w:bCs/>
+          <w:color w:val="202124"/>
+        </w:rPr>
+      </w:pPr>
+      <w:r>
+        <w:rPr>
+          <w:rFonts w:ascii="Proxima Nova" w:eastAsia="Proxima Nova" w:hAnsi="Proxima Nova" w:cs="Proxima Nova"/>
+          <w:b/>
+          <w:bCs/>
+          <w:color w:val="202124"/>
+        </w:rPr>
+        <w:t>Холдинг «Афанасий», г. Тверь</w:t>
+      </w:r>
+    </w:p>
+    <w:p>
+      <w:pPr>
+        <w:spacing w:line="288" w:lineRule="auto"/>
+        <w:ind w:left="-708" w:right="-861"/>
+        <w:rPr>
+          <w:rFonts w:ascii="Proxima Nova" w:eastAsia="Proxima Nova" w:hAnsi="Proxima Nova" w:cs="Proxima Nova"/>
+          <w:b/>
+          <w:bCs/>
+          <w:color w:val="202124"/>
+        </w:rPr>
+      </w:pPr>
+      <w:r>
+        <w:rPr>
+          <w:rFonts w:ascii="Proxima Nova" w:eastAsia="Proxima Nova" w:hAnsi="Proxima Nova" w:cs="Proxima Nova"/>
+          <w:b/>
+          <w:bCs/>
+          <w:color w:val="202124"/>
+        </w:rPr>
+        <w:t>www.afanasy.ru</w:t>
+      </w:r>
+    </w:p>
+    <w:p>
+      <w:pPr>
+        <w:spacing w:line="288" w:lineRule="auto"/>
+        <w:ind w:left="-708" w:right="-861"/>
+        <w:rPr>
+          <w:rFonts w:ascii="Proxima Nova" w:eastAsia="Proxima Nova" w:hAnsi="Proxima Nova" w:cs="Proxima Nova"/>
+          <w:color w:val="202124"/>
+        </w:rPr>
+      </w:pPr>
     </w:p>
     <w:p>
       <w:pPr>
@@ -1744,7 +2319,7 @@
           <w:rFonts w:ascii="Proxima Nova" w:eastAsia="Proxima Nova" w:hAnsi="Proxima Nova" w:cs="Proxima Nova"/>
           <w:color w:val="202124"/>
         </w:rPr>
-        <w:t>участие в тестировании новых функций в Oracle;</w:t>
+        <w:t>анализ движения материалов по закреплённым позициям на складах, размещение заказов, контроль поставок;</w:t>
       </w:r>
     </w:p>
     <w:p>
@@ -1763,7 +2338,7 @@
           <w:rFonts w:ascii="Proxima Nova" w:eastAsia="Proxima Nova" w:hAnsi="Proxima Nova" w:cs="Proxima Nova"/>
           <w:color w:val="202124"/>
         </w:rPr>
-        <w:t>участие в переговорах;</w:t>
+        <w:t>контроль за дебиторской задолженностью, участие в формировании бюджета;</w:t>
       </w:r>
     </w:p>
     <w:p>
@@ -1782,7 +2357,7 @@
           <w:rFonts w:ascii="Proxima Nova" w:eastAsia="Proxima Nova" w:hAnsi="Proxima Nova" w:cs="Proxima Nova"/>
           <w:color w:val="202124"/>
         </w:rPr>
-        <w:t>работа с рекламациями;</w:t>
+        <w:t>подготовка документов, для дальнейшего заключения договора с контрагентами;</w:t>
       </w:r>
     </w:p>
     <w:p>
@@ -1801,6 +2376,239 @@
           <w:rFonts w:ascii="Proxima Nova" w:eastAsia="Proxima Nova" w:hAnsi="Proxima Nova" w:cs="Proxima Nova"/>
           <w:color w:val="202124"/>
         </w:rPr>
+        <w:t>поиск поставщиков, переговоры с поставщиками, подготовка тендерной документации;</w:t>
+      </w:r>
+    </w:p>
+    <w:p>
+      <w:pPr>
+        <w:numPr>
+          <w:ilvl w:val="0"/>
+          <w:numId w:val="1"/>
+        </w:numPr>
+        <w:ind w:left="-425" w:right="-861" w:hanging="285"/>
+        <w:rPr>
+          <w:rFonts w:ascii="Proxima Nova" w:eastAsia="Proxima Nova" w:hAnsi="Proxima Nova" w:cs="Proxima Nova"/>
+        </w:rPr>
+      </w:pPr>
+      <w:r>
+        <w:rPr>
+          <w:rFonts w:ascii="Proxima Nova" w:eastAsia="Proxima Nova" w:hAnsi="Proxima Nova" w:cs="Proxima Nova"/>
+          <w:color w:val="202124"/>
+        </w:rPr>
+        <w:t>работа с рекламациями;</w:t>
+      </w:r>
+    </w:p>
+    <w:p>
+      <w:pPr>
+        <w:spacing w:line="288" w:lineRule="auto"/>
+        <w:ind w:left="-708" w:right="-861"/>
+        <w:rPr>
+          <w:rFonts w:ascii="Proxima Nova" w:eastAsia="Proxima Nova" w:hAnsi="Proxima Nova" w:cs="Proxima Nova"/>
+          <w:color w:val="202124"/>
+        </w:rPr>
+      </w:pPr>
+    </w:p>
+    <w:p>
+      <w:pPr>
+        <w:spacing w:line="288" w:lineRule="auto"/>
+        <w:ind w:left="-708" w:right="-861"/>
+        <w:rPr>
+          <w:rFonts w:ascii="Proxima Nova" w:eastAsia="Proxima Nova" w:hAnsi="Proxima Nova" w:cs="Proxima Nova"/>
+          <w:color w:val="202124"/>
+        </w:rPr>
+      </w:pPr>
+      <w:r>
+        <w:rPr>
+          <w:rFonts w:ascii="Proxima Nova" w:eastAsia="Proxima Nova" w:hAnsi="Proxima Nova" w:cs="Proxima Nova"/>
+          <w:color w:val="202124"/>
+        </w:rPr>
+        <w:t>04.2014 – 07.2018</w:t>
+      </w:r>
+    </w:p>
+    <w:p>
+      <w:pPr>
+        <w:spacing w:line="288" w:lineRule="auto"/>
+        <w:ind w:left="-708" w:right="-861"/>
+        <w:rPr>
+          <w:rFonts w:ascii="Proxima Nova" w:eastAsia="Proxima Nova" w:hAnsi="Proxima Nova" w:cs="Proxima Nova"/>
+          <w:b/>
+          <w:bCs/>
+          <w:color w:val="202124"/>
+        </w:rPr>
+      </w:pPr>
+      <w:r>
+        <w:rPr>
+          <w:rFonts w:ascii="Proxima Nova" w:eastAsia="Proxima Nova" w:hAnsi="Proxima Nova" w:cs="Proxima Nova"/>
+          <w:b/>
+          <w:bCs/>
+          <w:color w:val="202124"/>
+        </w:rPr>
+        <w:t>Ведущий специалист по закупкам</w:t>
+      </w:r>
+    </w:p>
+    <w:p>
+      <w:pPr>
+        <w:spacing w:line="288" w:lineRule="auto"/>
+        <w:ind w:left="-708" w:right="-861"/>
+        <w:rPr>
+          <w:rFonts w:ascii="Proxima Nova" w:eastAsia="Proxima Nova" w:hAnsi="Proxima Nova" w:cs="Proxima Nova"/>
+          <w:b/>
+          <w:bCs/>
+          <w:color w:val="202124"/>
+        </w:rPr>
+      </w:pPr>
+      <w:r>
+        <w:rPr>
+          <w:rFonts w:ascii="Proxima Nova" w:eastAsia="Proxima Nova" w:hAnsi="Proxima Nova" w:cs="Proxima Nova"/>
+          <w:b/>
+          <w:bCs/>
+          <w:color w:val="202124"/>
+        </w:rPr>
+        <w:t>Ассоциация «Русский свет», г. Тверь</w:t>
+      </w:r>
+    </w:p>
+    <w:p>
+      <w:pPr>
+        <w:spacing w:line="288" w:lineRule="auto"/>
+        <w:ind w:left="-708" w:right="-861"/>
+        <w:rPr>
+          <w:rFonts w:ascii="Proxima Nova" w:eastAsia="Proxima Nova" w:hAnsi="Proxima Nova" w:cs="Proxima Nova"/>
+          <w:b/>
+          <w:bCs/>
+          <w:color w:val="202124"/>
+        </w:rPr>
+      </w:pPr>
+      <w:r>
+        <w:rPr>
+          <w:rFonts w:ascii="Proxima Nova" w:eastAsia="Proxima Nova" w:hAnsi="Proxima Nova" w:cs="Proxima Nova"/>
+          <w:b/>
+          <w:bCs/>
+          <w:color w:val="202124"/>
+        </w:rPr>
+        <w:t>russvet.ru</w:t>
+      </w:r>
+    </w:p>
+    <w:p>
+      <w:pPr>
+        <w:spacing w:line="288" w:lineRule="auto"/>
+        <w:ind w:left="-708" w:right="-861"/>
+        <w:rPr>
+          <w:rFonts w:ascii="Proxima Nova" w:eastAsia="Proxima Nova" w:hAnsi="Proxima Nova" w:cs="Proxima Nova"/>
+          <w:color w:val="202124"/>
+        </w:rPr>
+      </w:pPr>
+    </w:p>
+    <w:p>
+      <w:pPr>
+        <w:numPr>
+          <w:ilvl w:val="0"/>
+          <w:numId w:val="1"/>
+        </w:numPr>
+        <w:ind w:left="-425" w:right="-861" w:hanging="285"/>
+        <w:rPr>
+          <w:rFonts w:ascii="Proxima Nova" w:eastAsia="Proxima Nova" w:hAnsi="Proxima Nova" w:cs="Proxima Nova"/>
+        </w:rPr>
+      </w:pPr>
+      <w:r>
+        <w:rPr>
+          <w:rFonts w:ascii="Proxima Nova" w:eastAsia="Proxima Nova" w:hAnsi="Proxima Nova" w:cs="Proxima Nova"/>
+          <w:color w:val="202124"/>
+        </w:rPr>
+        <w:t>работа со складской матрицей;</w:t>
+      </w:r>
+    </w:p>
+    <w:p>
+      <w:pPr>
+        <w:numPr>
+          <w:ilvl w:val="0"/>
+          <w:numId w:val="1"/>
+        </w:numPr>
+        <w:ind w:left="-425" w:right="-861" w:hanging="285"/>
+        <w:rPr>
+          <w:rFonts w:ascii="Proxima Nova" w:eastAsia="Proxima Nova" w:hAnsi="Proxima Nova" w:cs="Proxima Nova"/>
+        </w:rPr>
+      </w:pPr>
+      <w:r>
+        <w:rPr>
+          <w:rFonts w:ascii="Proxima Nova" w:eastAsia="Proxima Nova" w:hAnsi="Proxima Nova" w:cs="Proxima Nova"/>
+          <w:color w:val="202124"/>
+        </w:rPr>
+        <w:t>поддержание в наличии складского ассортимента (определение и формирование заказов);</w:t>
+      </w:r>
+    </w:p>
+    <w:p>
+      <w:pPr>
+        <w:numPr>
+          <w:ilvl w:val="0"/>
+          <w:numId w:val="1"/>
+        </w:numPr>
+        <w:ind w:left="-425" w:right="-861" w:hanging="285"/>
+        <w:rPr>
+          <w:rFonts w:ascii="Proxima Nova" w:eastAsia="Proxima Nova" w:hAnsi="Proxima Nova" w:cs="Proxima Nova"/>
+        </w:rPr>
+      </w:pPr>
+      <w:r>
+        <w:rPr>
+          <w:rFonts w:ascii="Proxima Nova" w:eastAsia="Proxima Nova" w:hAnsi="Proxima Nova" w:cs="Proxima Nova"/>
+          <w:color w:val="202124"/>
+        </w:rPr>
+        <w:t>участие в тестировании новых функций в Oracle;</w:t>
+      </w:r>
+    </w:p>
+    <w:p>
+      <w:pPr>
+        <w:numPr>
+          <w:ilvl w:val="0"/>
+          <w:numId w:val="1"/>
+        </w:numPr>
+        <w:ind w:left="-425" w:right="-861" w:hanging="285"/>
+        <w:rPr>
+          <w:rFonts w:ascii="Proxima Nova" w:eastAsia="Proxima Nova" w:hAnsi="Proxima Nova" w:cs="Proxima Nova"/>
+        </w:rPr>
+      </w:pPr>
+      <w:r>
+        <w:rPr>
+          <w:rFonts w:ascii="Proxima Nova" w:eastAsia="Proxima Nova" w:hAnsi="Proxima Nova" w:cs="Proxima Nova"/>
+          <w:color w:val="202124"/>
+        </w:rPr>
+        <w:t>участие в переговорах;</w:t>
+      </w:r>
+    </w:p>
+    <w:p>
+      <w:pPr>
+        <w:numPr>
+          <w:ilvl w:val="0"/>
+          <w:numId w:val="1"/>
+        </w:numPr>
+        <w:ind w:left="-425" w:right="-861" w:hanging="285"/>
+        <w:rPr>
+          <w:rFonts w:ascii="Proxima Nova" w:eastAsia="Proxima Nova" w:hAnsi="Proxima Nova" w:cs="Proxima Nova"/>
+        </w:rPr>
+      </w:pPr>
+      <w:r>
+        <w:rPr>
+          <w:rFonts w:ascii="Proxima Nova" w:eastAsia="Proxima Nova" w:hAnsi="Proxima Nova" w:cs="Proxima Nova"/>
+          <w:color w:val="202124"/>
+        </w:rPr>
+        <w:t>работа с рекламациями;</w:t>
+      </w:r>
+    </w:p>
+    <w:p>
+      <w:pPr>
+        <w:numPr>
+          <w:ilvl w:val="0"/>
+          <w:numId w:val="1"/>
+        </w:numPr>
+        <w:ind w:left="-425" w:right="-861" w:hanging="285"/>
+        <w:rPr>
+          <w:rFonts w:ascii="Proxima Nova" w:eastAsia="Proxima Nova" w:hAnsi="Proxima Nova" w:cs="Proxima Nova"/>
+        </w:rPr>
+      </w:pPr>
+      <w:r>
+        <w:rPr>
+          <w:rFonts w:ascii="Proxima Nova" w:eastAsia="Proxima Nova" w:hAnsi="Proxima Nova" w:cs="Proxima Nova"/>
+          <w:color w:val="202124"/>
+        </w:rPr>
         <w:t>обучение новых сотрудников;</w:t>
       </w:r>
     </w:p>
@@ -1928,6 +2736,7 @@
           <w:rFonts w:ascii="Proxima Nova" w:eastAsia="Proxima Nova" w:hAnsi="Proxima Nova" w:cs="Proxima Nova"/>
           <w:b/>
         </w:rPr>
+        <w:lastRenderedPageBreak/>
         <w:t>Курсы, тренинги:</w:t>
       </w:r>
     </w:p>
@@ -2207,7 +3016,23 @@
           <w:rFonts w:ascii="Proxima Nova" w:eastAsia="Proxima Nova" w:hAnsi="Proxima Nova" w:cs="Proxima Nova"/>
           <w:lang w:val="ru-RU"/>
         </w:rPr>
-        <w:t>, Java для тестировщиков, автоматизированное тестирование, а также сдал курсовой проект по тестированию веб-сервиса.</w:t>
+        <w:t xml:space="preserve">, </w:t>
+      </w:r>
+      <w:proofErr w:type="spellStart"/>
+      <w:r>
+        <w:rPr>
+          <w:rFonts w:ascii="Proxima Nova" w:eastAsia="Proxima Nova" w:hAnsi="Proxima Nova" w:cs="Proxima Nova"/>
+          <w:lang w:val="ru-RU"/>
+        </w:rPr>
+        <w:t>Java</w:t>
+      </w:r>
+      <w:proofErr w:type="spellEnd"/>
+      <w:r>
+        <w:rPr>
+          <w:rFonts w:ascii="Proxima Nova" w:eastAsia="Proxima Nova" w:hAnsi="Proxima Nova" w:cs="Proxima Nova"/>
+          <w:lang w:val="ru-RU"/>
+        </w:rPr>
+        <w:t xml:space="preserve"> для тестировщиков, автоматизированное тестирование, а также сдал курсовой проект по тестированию веб-сервиса.</w:t>
       </w:r>
     </w:p>
     <w:p>
@@ -2224,7 +3049,6 @@
           <w:rFonts w:ascii="Proxima Nova" w:eastAsia="Proxima Nova" w:hAnsi="Proxima Nova" w:cs="Proxima Nova"/>
           <w:lang w:val="ru-RU"/>
         </w:rPr>
-        <w:lastRenderedPageBreak/>
         <w:t xml:space="preserve">Мои сильные стороны это </w:t>
       </w:r>
       <w:proofErr w:type="spellStart"/>
@@ -2289,7 +3113,7 @@
 </file>
 
 <file path=word/numbering.xml><?xml version="1.0" encoding="utf-8"?>
-<w:numbering xmlns:wpc="http://schemas.microsoft.com/office/word/2010/wordprocessingCanvas" xmlns:cx="http://schemas.microsoft.com/office/drawing/2014/chartex" xmlns:cx1="http://schemas.microsoft.com/office/drawing/2015/9/8/chartex" xmlns:cx2="http://schemas.microsoft.com/office/drawing/2015/10/21/chartex" xmlns:cx3="http://schemas.microsoft.com/office/drawing/2016/5/9/chartex" xmlns:cx4="http://schemas.microsoft.com/office/drawing/2016/5/10/chartex" xmlns:cx5="http://schemas.microsoft.com/office/drawing/2016/5/11/chartex" xmlns:cx6="http://schemas.microsoft.com/office/drawing/2016/5/12/chartex" xmlns:cx7="http://schemas.microsoft.com/office/drawing/2016/5/13/chartex" xmlns:cx8="http://schemas.microsoft.com/office/drawing/2016/5/14/chartex" xmlns:mc="http://schemas.openxmlformats.org/markup-compatibility/2006" xmlns:aink="http://schemas.microsoft.com/office/drawing/2016/ink" xmlns:am3d="http://schemas.microsoft.com/office/drawing/2017/model3d" xmlns:o="urn:schemas-microsoft-com:office:office" xmlns:oel="http://schemas.microsoft.com/office/2019/extlst" xmlns:r="http://schemas.openxmlformats.org/officeDocument/2006/relationships" xmlns:m="http://schemas.openxmlformats.org/officeDocument/2006/math" xmlns:v="urn:schemas-microsoft-com:vml" xmlns:wp14="http://schemas.microsoft.com/office/word/2010/wordprocessingDrawing" xmlns:wp="http://schemas.openxmlformats.org/drawingml/2006/wordprocessingDrawing" xmlns:w10="urn:schemas-microsoft-com:office:word" xmlns:w="http://schemas.openxmlformats.org/wordprocessingml/2006/main" xmlns:w14="http://schemas.microsoft.com/office/word/2010/wordml" xmlns:w15="http://schemas.microsoft.com/office/word/2012/wordml" xmlns:w16cex="http://schemas.microsoft.com/office/word/2018/wordml/cex" xmlns:w16cid="http://schemas.microsoft.com/office/word/2016/wordml/cid" xmlns:w16="http://schemas.microsoft.com/office/word/2018/wordml" xmlns:w16sdtdh="http://schemas.microsoft.com/office/word/2020/wordml/sdtdatahash" xmlns:w16se="http://schemas.microsoft.com/office/word/2015/wordml/symex" xmlns:wpg="http://schemas.microsoft.com/office/word/2010/wordprocessingGroup" xmlns:wpi="http://schemas.microsoft.com/office/word/2010/wordprocessingInk" xmlns:wne="http://schemas.microsoft.com/office/word/2006/wordml" xmlns:wps="http://schemas.microsoft.com/office/word/2010/wordprocessingShape" mc:Ignorable="w14 w15 w16se w16cid w16 w16cex w16sdtdh wp14">
+<w:numbering xmlns:wpc="http://schemas.microsoft.com/office/word/2010/wordprocessingCanvas" xmlns:cx="http://schemas.microsoft.com/office/drawing/2014/chartex" xmlns:cx1="http://schemas.microsoft.com/office/drawing/2015/9/8/chartex" xmlns:cx2="http://schemas.microsoft.com/office/drawing/2015/10/21/chartex" xmlns:cx3="http://schemas.microsoft.com/office/drawing/2016/5/9/chartex" xmlns:cx4="http://schemas.microsoft.com/office/drawing/2016/5/10/chartex" xmlns:cx5="http://schemas.microsoft.com/office/drawing/2016/5/11/chartex" xmlns:cx6="http://schemas.microsoft.com/office/drawing/2016/5/12/chartex" xmlns:cx7="http://schemas.microsoft.com/office/drawing/2016/5/13/chartex" xmlns:cx8="http://schemas.microsoft.com/office/drawing/2016/5/14/chartex" xmlns:mc="http://schemas.openxmlformats.org/markup-compatibility/2006" xmlns:aink="http://schemas.microsoft.com/office/drawing/2016/ink" xmlns:am3d="http://schemas.microsoft.com/office/drawing/2017/model3d" xmlns:o="urn:schemas-microsoft-com:office:office" xmlns:r="http://schemas.openxmlformats.org/officeDocument/2006/relationships" xmlns:m="http://schemas.openxmlformats.org/officeDocument/2006/math" xmlns:v="urn:schemas-microsoft-com:vml" xmlns:wp14="http://schemas.microsoft.com/office/word/2010/wordprocessingDrawing" xmlns:wp="http://schemas.openxmlformats.org/drawingml/2006/wordprocessingDrawing" xmlns:w10="urn:schemas-microsoft-com:office:word" xmlns:w="http://schemas.openxmlformats.org/wordprocessingml/2006/main" xmlns:w14="http://schemas.microsoft.com/office/word/2010/wordml" xmlns:w15="http://schemas.microsoft.com/office/word/2012/wordml" xmlns:w16cex="http://schemas.microsoft.com/office/word/2018/wordml/cex" xmlns:w16cid="http://schemas.microsoft.com/office/word/2016/wordml/cid" xmlns:w16="http://schemas.microsoft.com/office/word/2018/wordml" xmlns:w16sdtdh="http://schemas.microsoft.com/office/word/2020/wordml/sdtdatahash" xmlns:w16se="http://schemas.microsoft.com/office/word/2015/wordml/symex" xmlns:wpg="http://schemas.microsoft.com/office/word/2010/wordprocessingGroup" xmlns:wpi="http://schemas.microsoft.com/office/word/2010/wordprocessingInk" xmlns:wne="http://schemas.microsoft.com/office/word/2006/wordml" xmlns:wps="http://schemas.microsoft.com/office/word/2010/wordprocessingShape" mc:Ignorable="w14 w15 w16se w16cid w16 w16cex w16sdtdh wp14">
   <w:abstractNum w:abstractNumId="0" w15:restartNumberingAfterBreak="0">
     <w:nsid w:val="08AD18CC"/>
     <w:multiLevelType w:val="multilevel"/>
@@ -2968,22 +3792,22 @@
       </w:rPr>
     </w:lvl>
   </w:abstractNum>
-  <w:num w:numId="1" w16cid:durableId="509830481">
+  <w:num w:numId="1">
     <w:abstractNumId w:val="2"/>
   </w:num>
-  <w:num w:numId="2" w16cid:durableId="1033111442">
+  <w:num w:numId="2">
     <w:abstractNumId w:val="4"/>
   </w:num>
-  <w:num w:numId="3" w16cid:durableId="2086107518">
+  <w:num w:numId="3">
     <w:abstractNumId w:val="0"/>
   </w:num>
-  <w:num w:numId="4" w16cid:durableId="1190559173">
+  <w:num w:numId="4">
     <w:abstractNumId w:val="3"/>
   </w:num>
-  <w:num w:numId="5" w16cid:durableId="1910267326">
+  <w:num w:numId="5">
     <w:abstractNumId w:val="1"/>
   </w:num>
-  <w:num w:numId="6" w16cid:durableId="1910797675">
+  <w:num w:numId="6">
     <w:abstractNumId w:val="5"/>
   </w:num>
 </w:numbering>

</xml_diff>

<commit_message>
edit profile GitHub and resume resume
</commit_message>
<xml_diff>
--- a/docs/QA_Engineer_MironovED.docx
+++ b/docs/QA_Engineer_MironovED.docx
@@ -2984,7 +2984,21 @@
           <w:rFonts w:ascii="Proxima Nova" w:eastAsia="Proxima Nova" w:hAnsi="Proxima Nova" w:cs="Proxima Nova"/>
           <w:lang w:val="ru-RU"/>
         </w:rPr>
-        <w:t xml:space="preserve">Я менеджер отдела снабжения на заводе по производству тормозного оборудования для грузовых вагонов. С октября 2021 года прохожу обучение на портале </w:t>
+        <w:t xml:space="preserve">Я </w:t>
+      </w:r>
+      <w:r>
+        <w:rPr>
+          <w:rFonts w:ascii="Proxima Nova" w:eastAsia="Proxima Nova" w:hAnsi="Proxima Nova" w:cs="Proxima Nova"/>
+          <w:lang w:val="ru-RU"/>
+        </w:rPr>
+        <w:t>специалист отдел тестирования продукта, обеспечивающего взаимодействие и обмен данными между банками и СМЭВ</w:t>
+      </w:r>
+      <w:r>
+        <w:rPr>
+          <w:rFonts w:ascii="Proxima Nova" w:eastAsia="Proxima Nova" w:hAnsi="Proxima Nova" w:cs="Proxima Nova"/>
+          <w:lang w:val="ru-RU"/>
+        </w:rPr>
+        <w:t xml:space="preserve">. С октября 2021 года прохожу обучение на портале </w:t>
       </w:r>
       <w:proofErr w:type="spellStart"/>
       <w:r>
@@ -3032,7 +3046,49 @@
           <w:rFonts w:ascii="Proxima Nova" w:eastAsia="Proxima Nova" w:hAnsi="Proxima Nova" w:cs="Proxima Nova"/>
           <w:lang w:val="ru-RU"/>
         </w:rPr>
-        <w:t xml:space="preserve"> для тестировщиков, автоматизированное тестирование, а также сдал курсовой проект по тестированию веб-сервиса.</w:t>
+        <w:t xml:space="preserve"> для тестировщиков, </w:t>
+      </w:r>
+      <w:r>
+        <w:rPr>
+          <w:rFonts w:ascii="Proxima Nova" w:eastAsia="Proxima Nova" w:hAnsi="Proxima Nova" w:cs="Proxima Nova"/>
+          <w:lang w:val="en-US"/>
+        </w:rPr>
+        <w:t>JavaScript</w:t>
+      </w:r>
+      <w:r>
+        <w:rPr>
+          <w:rFonts w:ascii="Proxima Nova" w:eastAsia="Proxima Nova" w:hAnsi="Proxima Nova" w:cs="Proxima Nova"/>
+          <w:lang w:val="ru-RU"/>
+        </w:rPr>
+        <w:t>,</w:t>
+      </w:r>
+      <w:r>
+        <w:rPr>
+          <w:rFonts w:ascii="Proxima Nova" w:eastAsia="Proxima Nova" w:hAnsi="Proxima Nova" w:cs="Proxima Nova"/>
+          <w:lang w:val="ru-RU"/>
+        </w:rPr>
+        <w:t xml:space="preserve"> </w:t>
+      </w:r>
+      <w:r>
+        <w:rPr>
+          <w:rFonts w:ascii="Proxima Nova" w:eastAsia="Proxima Nova" w:hAnsi="Proxima Nova" w:cs="Proxima Nova"/>
+          <w:lang w:val="ru-RU"/>
+        </w:rPr>
+        <w:t>автоматизированное тестирование,</w:t>
+      </w:r>
+      <w:r>
+        <w:rPr>
+          <w:rFonts w:ascii="Proxima Nova" w:eastAsia="Proxima Nova" w:hAnsi="Proxima Nova" w:cs="Proxima Nova"/>
+          <w:lang w:val="ru-RU"/>
+        </w:rPr>
+        <w:t xml:space="preserve"> тестирование производительности,</w:t>
+      </w:r>
+      <w:r>
+        <w:rPr>
+          <w:rFonts w:ascii="Proxima Nova" w:eastAsia="Proxima Nova" w:hAnsi="Proxima Nova" w:cs="Proxima Nova"/>
+          <w:lang w:val="ru-RU"/>
+        </w:rPr>
+        <w:t xml:space="preserve"> а также сдал курсовой проект по тестированию веб-сервиса.</w:t>
       </w:r>
     </w:p>
     <w:p>

</xml_diff>